<commit_message>
Finished user story design
 I adeded all of user interfaces
</commit_message>
<xml_diff>
--- a/User Interfaces Design.docx
+++ b/User Interfaces Design.docx
@@ -285,6 +285,55 @@
     <w:p>
       <w:pPr>
         <w:pStyle w:val="ListParagraph"/>
+        <w:jc w:val="center"/>
+      </w:pPr>
+      <w:r>
+        <w:rPr>
+          <w:rFonts w:ascii="Times New Roman" w:hAnsi="Times New Roman" w:cs="Times New Roman"/>
+          <w:noProof/>
+          <w:sz w:val="28"/>
+          <w:szCs w:val="24"/>
+        </w:rPr>
+        <w:drawing>
+          <wp:inline distT="0" distB="0" distL="0" distR="0" wp14:anchorId="2935FAC5" wp14:editId="16E20EB7">
+            <wp:extent cx="3609975" cy="2929904"/>
+            <wp:effectExtent l="0" t="0" r="0" b="3810"/>
+            <wp:docPr id="1458412734" name="Picture 1"/>
+            <wp:cNvGraphicFramePr>
+              <a:graphicFrameLocks xmlns:a="http://schemas.openxmlformats.org/drawingml/2006/main" noChangeAspect="1"/>
+            </wp:cNvGraphicFramePr>
+            <a:graphic xmlns:a="http://schemas.openxmlformats.org/drawingml/2006/main">
+              <a:graphicData uri="http://schemas.openxmlformats.org/drawingml/2006/picture">
+                <pic:pic xmlns:pic="http://schemas.openxmlformats.org/drawingml/2006/picture">
+                  <pic:nvPicPr>
+                    <pic:cNvPr id="1458412734" name=""/>
+                    <pic:cNvPicPr/>
+                  </pic:nvPicPr>
+                  <pic:blipFill>
+                    <a:blip r:embed="rId8"/>
+                    <a:stretch>
+                      <a:fillRect/>
+                    </a:stretch>
+                  </pic:blipFill>
+                  <pic:spPr>
+                    <a:xfrm>
+                      <a:off x="0" y="0"/>
+                      <a:ext cx="3624361" cy="2941580"/>
+                    </a:xfrm>
+                    <a:prstGeom prst="rect">
+                      <a:avLst/>
+                    </a:prstGeom>
+                  </pic:spPr>
+                </pic:pic>
+              </a:graphicData>
+            </a:graphic>
+          </wp:inline>
+        </w:drawing>
+      </w:r>
+    </w:p>
+    <w:p>
+      <w:pPr>
+        <w:pStyle w:val="ListParagraph"/>
         <w:numPr>
           <w:ilvl w:val="0"/>
           <w:numId w:val="1"/>
@@ -298,6 +347,61 @@
     <w:p>
       <w:pPr>
         <w:pStyle w:val="ListParagraph"/>
+        <w:jc w:val="center"/>
+      </w:pPr>
+      <w:r>
+        <w:rPr>
+          <w:rFonts w:ascii="Times New Roman" w:hAnsi="Times New Roman" w:cs="Times New Roman"/>
+          <w:noProof/>
+        </w:rPr>
+        <w:lastRenderedPageBreak/>
+        <w:drawing>
+          <wp:inline distT="0" distB="0" distL="0" distR="0" wp14:anchorId="622F30C1" wp14:editId="476E34E7">
+            <wp:extent cx="6273209" cy="3506994"/>
+            <wp:effectExtent l="0" t="0" r="0" b="0"/>
+            <wp:docPr id="363132896" name="Picture 1"/>
+            <wp:cNvGraphicFramePr>
+              <a:graphicFrameLocks xmlns:a="http://schemas.openxmlformats.org/drawingml/2006/main" noChangeAspect="1"/>
+            </wp:cNvGraphicFramePr>
+            <a:graphic xmlns:a="http://schemas.openxmlformats.org/drawingml/2006/main">
+              <a:graphicData uri="http://schemas.openxmlformats.org/drawingml/2006/picture">
+                <pic:pic xmlns:pic="http://schemas.openxmlformats.org/drawingml/2006/picture">
+                  <pic:nvPicPr>
+                    <pic:cNvPr id="363132896" name=""/>
+                    <pic:cNvPicPr/>
+                  </pic:nvPicPr>
+                  <pic:blipFill rotWithShape="1">
+                    <a:blip r:embed="rId9"/>
+                    <a:srcRect l="7514" t="4456" r="3198" b="6754"/>
+                    <a:stretch/>
+                  </pic:blipFill>
+                  <pic:spPr bwMode="auto">
+                    <a:xfrm>
+                      <a:off x="0" y="0"/>
+                      <a:ext cx="6294073" cy="3518658"/>
+                    </a:xfrm>
+                    <a:prstGeom prst="rect">
+                      <a:avLst/>
+                    </a:prstGeom>
+                    <a:ln>
+                      <a:noFill/>
+                    </a:ln>
+                    <a:extLst>
+                      <a:ext uri="{53640926-AAD7-44D8-BBD7-CCE9431645EC}">
+                        <a14:shadowObscured xmlns:a14="http://schemas.microsoft.com/office/drawing/2010/main"/>
+                      </a:ext>
+                    </a:extLst>
+                  </pic:spPr>
+                </pic:pic>
+              </a:graphicData>
+            </a:graphic>
+          </wp:inline>
+        </w:drawing>
+      </w:r>
+    </w:p>
+    <w:p>
+      <w:pPr>
+        <w:pStyle w:val="ListParagraph"/>
         <w:numPr>
           <w:ilvl w:val="0"/>
           <w:numId w:val="1"/>
@@ -311,6 +415,56 @@
     <w:p>
       <w:pPr>
         <w:pStyle w:val="ListParagraph"/>
+        <w:jc w:val="center"/>
+      </w:pPr>
+      <w:r>
+        <w:rPr>
+          <w:rFonts w:ascii="Times New Roman" w:hAnsi="Times New Roman" w:cs="Times New Roman"/>
+          <w:bCs/>
+          <w:noProof/>
+          <w:sz w:val="28"/>
+          <w:szCs w:val="24"/>
+        </w:rPr>
+        <w:drawing>
+          <wp:inline distT="0" distB="0" distL="0" distR="0" wp14:anchorId="7987DB9B" wp14:editId="4762D731">
+            <wp:extent cx="5569527" cy="4912802"/>
+            <wp:effectExtent l="0" t="0" r="0" b="2540"/>
+            <wp:docPr id="1920132164" name="Picture 1" descr="A screenshot of a computer&#10;&#10;Description automatically generated"/>
+            <wp:cNvGraphicFramePr>
+              <a:graphicFrameLocks xmlns:a="http://schemas.openxmlformats.org/drawingml/2006/main" noChangeAspect="1"/>
+            </wp:cNvGraphicFramePr>
+            <a:graphic xmlns:a="http://schemas.openxmlformats.org/drawingml/2006/main">
+              <a:graphicData uri="http://schemas.openxmlformats.org/drawingml/2006/picture">
+                <pic:pic xmlns:pic="http://schemas.openxmlformats.org/drawingml/2006/picture">
+                  <pic:nvPicPr>
+                    <pic:cNvPr id="1920132164" name="Picture 1" descr="A screenshot of a computer&#10;&#10;Description automatically generated"/>
+                    <pic:cNvPicPr/>
+                  </pic:nvPicPr>
+                  <pic:blipFill>
+                    <a:blip r:embed="rId10"/>
+                    <a:stretch>
+                      <a:fillRect/>
+                    </a:stretch>
+                  </pic:blipFill>
+                  <pic:spPr>
+                    <a:xfrm>
+                      <a:off x="0" y="0"/>
+                      <a:ext cx="5583191" cy="4924855"/>
+                    </a:xfrm>
+                    <a:prstGeom prst="rect">
+                      <a:avLst/>
+                    </a:prstGeom>
+                  </pic:spPr>
+                </pic:pic>
+              </a:graphicData>
+            </a:graphic>
+          </wp:inline>
+        </w:drawing>
+      </w:r>
+    </w:p>
+    <w:p>
+      <w:pPr>
+        <w:pStyle w:val="ListParagraph"/>
         <w:numPr>
           <w:ilvl w:val="0"/>
           <w:numId w:val="1"/>
@@ -324,6 +478,57 @@
     <w:p>
       <w:pPr>
         <w:pStyle w:val="ListParagraph"/>
+        <w:jc w:val="center"/>
+      </w:pPr>
+      <w:r>
+        <w:rPr>
+          <w:rFonts w:ascii="Times New Roman" w:hAnsi="Times New Roman" w:cs="Times New Roman"/>
+          <w:bCs/>
+          <w:noProof/>
+          <w:sz w:val="28"/>
+          <w:szCs w:val="24"/>
+        </w:rPr>
+        <w:lastRenderedPageBreak/>
+        <w:drawing>
+          <wp:inline distT="0" distB="0" distL="0" distR="0" wp14:anchorId="371136B9" wp14:editId="6036AA08">
+            <wp:extent cx="4568496" cy="3667125"/>
+            <wp:effectExtent l="0" t="0" r="3810" b="0"/>
+            <wp:docPr id="947681156" name="Picture 1" descr="A screenshot of a computer&#10;&#10;Description automatically generated"/>
+            <wp:cNvGraphicFramePr>
+              <a:graphicFrameLocks xmlns:a="http://schemas.openxmlformats.org/drawingml/2006/main" noChangeAspect="1"/>
+            </wp:cNvGraphicFramePr>
+            <a:graphic xmlns:a="http://schemas.openxmlformats.org/drawingml/2006/main">
+              <a:graphicData uri="http://schemas.openxmlformats.org/drawingml/2006/picture">
+                <pic:pic xmlns:pic="http://schemas.openxmlformats.org/drawingml/2006/picture">
+                  <pic:nvPicPr>
+                    <pic:cNvPr id="947681156" name="Picture 1" descr="A screenshot of a computer&#10;&#10;Description automatically generated"/>
+                    <pic:cNvPicPr/>
+                  </pic:nvPicPr>
+                  <pic:blipFill>
+                    <a:blip r:embed="rId11"/>
+                    <a:stretch>
+                      <a:fillRect/>
+                    </a:stretch>
+                  </pic:blipFill>
+                  <pic:spPr>
+                    <a:xfrm>
+                      <a:off x="0" y="0"/>
+                      <a:ext cx="4577055" cy="3673995"/>
+                    </a:xfrm>
+                    <a:prstGeom prst="rect">
+                      <a:avLst/>
+                    </a:prstGeom>
+                  </pic:spPr>
+                </pic:pic>
+              </a:graphicData>
+            </a:graphic>
+          </wp:inline>
+        </w:drawing>
+      </w:r>
+    </w:p>
+    <w:p>
+      <w:pPr>
+        <w:pStyle w:val="ListParagraph"/>
         <w:numPr>
           <w:ilvl w:val="0"/>
           <w:numId w:val="1"/>
@@ -337,6 +542,56 @@
     <w:p>
       <w:pPr>
         <w:pStyle w:val="ListParagraph"/>
+        <w:jc w:val="center"/>
+      </w:pPr>
+      <w:r>
+        <w:rPr>
+          <w:rFonts w:ascii="Times New Roman" w:hAnsi="Times New Roman" w:cs="Times New Roman"/>
+          <w:bCs/>
+          <w:noProof/>
+          <w:sz w:val="28"/>
+          <w:szCs w:val="24"/>
+        </w:rPr>
+        <w:drawing>
+          <wp:inline distT="0" distB="0" distL="0" distR="0" wp14:anchorId="5513DFD6" wp14:editId="1C2B196A">
+            <wp:extent cx="5943600" cy="2948305"/>
+            <wp:effectExtent l="0" t="0" r="0" b="4445"/>
+            <wp:docPr id="314391006" name="Picture 1" descr="A screenshot of a computer&#10;&#10;Description automatically generated"/>
+            <wp:cNvGraphicFramePr>
+              <a:graphicFrameLocks xmlns:a="http://schemas.openxmlformats.org/drawingml/2006/main" noChangeAspect="1"/>
+            </wp:cNvGraphicFramePr>
+            <a:graphic xmlns:a="http://schemas.openxmlformats.org/drawingml/2006/main">
+              <a:graphicData uri="http://schemas.openxmlformats.org/drawingml/2006/picture">
+                <pic:pic xmlns:pic="http://schemas.openxmlformats.org/drawingml/2006/picture">
+                  <pic:nvPicPr>
+                    <pic:cNvPr id="314391006" name="Picture 1" descr="A screenshot of a computer&#10;&#10;Description automatically generated"/>
+                    <pic:cNvPicPr/>
+                  </pic:nvPicPr>
+                  <pic:blipFill>
+                    <a:blip r:embed="rId12"/>
+                    <a:stretch>
+                      <a:fillRect/>
+                    </a:stretch>
+                  </pic:blipFill>
+                  <pic:spPr>
+                    <a:xfrm>
+                      <a:off x="0" y="0"/>
+                      <a:ext cx="5943600" cy="2948305"/>
+                    </a:xfrm>
+                    <a:prstGeom prst="rect">
+                      <a:avLst/>
+                    </a:prstGeom>
+                  </pic:spPr>
+                </pic:pic>
+              </a:graphicData>
+            </a:graphic>
+          </wp:inline>
+        </w:drawing>
+      </w:r>
+    </w:p>
+    <w:p>
+      <w:pPr>
+        <w:pStyle w:val="ListParagraph"/>
         <w:numPr>
           <w:ilvl w:val="0"/>
           <w:numId w:val="1"/>
@@ -350,6 +605,57 @@
     <w:p>
       <w:pPr>
         <w:pStyle w:val="ListParagraph"/>
+        <w:jc w:val="center"/>
+      </w:pPr>
+      <w:r>
+        <w:rPr>
+          <w:rFonts w:ascii="Times New Roman" w:hAnsi="Times New Roman" w:cs="Times New Roman"/>
+          <w:bCs/>
+          <w:noProof/>
+          <w:sz w:val="28"/>
+          <w:szCs w:val="24"/>
+        </w:rPr>
+        <w:lastRenderedPageBreak/>
+        <w:drawing>
+          <wp:inline distT="0" distB="0" distL="0" distR="0" wp14:anchorId="1D7D31F9" wp14:editId="66F2F053">
+            <wp:extent cx="5943600" cy="3615690"/>
+            <wp:effectExtent l="0" t="0" r="0" b="3810"/>
+            <wp:docPr id="2056756393" name="Picture 1"/>
+            <wp:cNvGraphicFramePr>
+              <a:graphicFrameLocks xmlns:a="http://schemas.openxmlformats.org/drawingml/2006/main" noChangeAspect="1"/>
+            </wp:cNvGraphicFramePr>
+            <a:graphic xmlns:a="http://schemas.openxmlformats.org/drawingml/2006/main">
+              <a:graphicData uri="http://schemas.openxmlformats.org/drawingml/2006/picture">
+                <pic:pic xmlns:pic="http://schemas.openxmlformats.org/drawingml/2006/picture">
+                  <pic:nvPicPr>
+                    <pic:cNvPr id="2056756393" name=""/>
+                    <pic:cNvPicPr/>
+                  </pic:nvPicPr>
+                  <pic:blipFill>
+                    <a:blip r:embed="rId13"/>
+                    <a:stretch>
+                      <a:fillRect/>
+                    </a:stretch>
+                  </pic:blipFill>
+                  <pic:spPr>
+                    <a:xfrm>
+                      <a:off x="0" y="0"/>
+                      <a:ext cx="5943600" cy="3615690"/>
+                    </a:xfrm>
+                    <a:prstGeom prst="rect">
+                      <a:avLst/>
+                    </a:prstGeom>
+                  </pic:spPr>
+                </pic:pic>
+              </a:graphicData>
+            </a:graphic>
+          </wp:inline>
+        </w:drawing>
+      </w:r>
+    </w:p>
+    <w:p>
+      <w:pPr>
+        <w:pStyle w:val="ListParagraph"/>
         <w:numPr>
           <w:ilvl w:val="0"/>
           <w:numId w:val="1"/>
@@ -357,7 +663,179 @@
         <w:jc w:val="center"/>
       </w:pPr>
       <w:r>
-        <w:t>Statistic</w:t>
+        <w:t>Statistics</w:t>
+      </w:r>
+    </w:p>
+    <w:p>
+      <w:pPr>
+        <w:pStyle w:val="ListParagraph"/>
+        <w:jc w:val="center"/>
+      </w:pPr>
+      <w:r>
+        <w:rPr>
+          <w:rFonts w:ascii="Times New Roman" w:hAnsi="Times New Roman" w:cs="Times New Roman"/>
+          <w:bCs/>
+          <w:noProof/>
+          <w:sz w:val="28"/>
+          <w:szCs w:val="24"/>
+        </w:rPr>
+        <w:drawing>
+          <wp:inline distT="0" distB="0" distL="0" distR="0" wp14:anchorId="7B06F2BF" wp14:editId="549B7967">
+            <wp:extent cx="6341423" cy="2878707"/>
+            <wp:effectExtent l="0" t="0" r="2540" b="0"/>
+            <wp:docPr id="56778377" name="Picture 1" descr="A screenshot of a computer&#10;&#10;Description automatically generated"/>
+            <wp:cNvGraphicFramePr>
+              <a:graphicFrameLocks xmlns:a="http://schemas.openxmlformats.org/drawingml/2006/main" noChangeAspect="1"/>
+            </wp:cNvGraphicFramePr>
+            <a:graphic xmlns:a="http://schemas.openxmlformats.org/drawingml/2006/main">
+              <a:graphicData uri="http://schemas.openxmlformats.org/drawingml/2006/picture">
+                <pic:pic xmlns:pic="http://schemas.openxmlformats.org/drawingml/2006/picture">
+                  <pic:nvPicPr>
+                    <pic:cNvPr id="56778377" name="Picture 1" descr="A screenshot of a computer&#10;&#10;Description automatically generated"/>
+                    <pic:cNvPicPr/>
+                  </pic:nvPicPr>
+                  <pic:blipFill>
+                    <a:blip r:embed="rId14"/>
+                    <a:stretch>
+                      <a:fillRect/>
+                    </a:stretch>
+                  </pic:blipFill>
+                  <pic:spPr>
+                    <a:xfrm>
+                      <a:off x="0" y="0"/>
+                      <a:ext cx="6361555" cy="2887846"/>
+                    </a:xfrm>
+                    <a:prstGeom prst="rect">
+                      <a:avLst/>
+                    </a:prstGeom>
+                  </pic:spPr>
+                </pic:pic>
+              </a:graphicData>
+            </a:graphic>
+          </wp:inline>
+        </w:drawing>
+      </w:r>
+    </w:p>
+    <w:p>
+      <w:pPr>
+        <w:pStyle w:val="ListParagraph"/>
+        <w:numPr>
+          <w:ilvl w:val="0"/>
+          <w:numId w:val="1"/>
+        </w:numPr>
+        <w:jc w:val="center"/>
+      </w:pPr>
+      <w:r>
+        <w:t>About page</w:t>
+      </w:r>
+    </w:p>
+    <w:p>
+      <w:pPr>
+        <w:pStyle w:val="ListParagraph"/>
+        <w:jc w:val="center"/>
+      </w:pPr>
+      <w:r>
+        <w:rPr>
+          <w:rFonts w:ascii="Times New Roman" w:hAnsi="Times New Roman" w:cs="Times New Roman"/>
+          <w:bCs/>
+          <w:noProof/>
+          <w:sz w:val="28"/>
+          <w:szCs w:val="24"/>
+        </w:rPr>
+        <w:lastRenderedPageBreak/>
+        <w:drawing>
+          <wp:inline distT="0" distB="0" distL="0" distR="0" wp14:anchorId="271A39F1" wp14:editId="342D8940">
+            <wp:extent cx="5332021" cy="3223138"/>
+            <wp:effectExtent l="0" t="0" r="2540" b="0"/>
+            <wp:docPr id="276591228" name="Picture 1" descr="A computer screen shot of a blue figure&#10;&#10;Description automatically generated"/>
+            <wp:cNvGraphicFramePr>
+              <a:graphicFrameLocks xmlns:a="http://schemas.openxmlformats.org/drawingml/2006/main" noChangeAspect="1"/>
+            </wp:cNvGraphicFramePr>
+            <a:graphic xmlns:a="http://schemas.openxmlformats.org/drawingml/2006/main">
+              <a:graphicData uri="http://schemas.openxmlformats.org/drawingml/2006/picture">
+                <pic:pic xmlns:pic="http://schemas.openxmlformats.org/drawingml/2006/picture">
+                  <pic:nvPicPr>
+                    <pic:cNvPr id="276591228" name="Picture 1" descr="A computer screen shot of a blue figure&#10;&#10;Description automatically generated"/>
+                    <pic:cNvPicPr/>
+                  </pic:nvPicPr>
+                  <pic:blipFill>
+                    <a:blip r:embed="rId15"/>
+                    <a:stretch>
+                      <a:fillRect/>
+                    </a:stretch>
+                  </pic:blipFill>
+                  <pic:spPr>
+                    <a:xfrm>
+                      <a:off x="0" y="0"/>
+                      <a:ext cx="5338542" cy="3227080"/>
+                    </a:xfrm>
+                    <a:prstGeom prst="rect">
+                      <a:avLst/>
+                    </a:prstGeom>
+                  </pic:spPr>
+                </pic:pic>
+              </a:graphicData>
+            </a:graphic>
+          </wp:inline>
+        </w:drawing>
+      </w:r>
+    </w:p>
+    <w:p>
+      <w:pPr>
+        <w:pStyle w:val="ListParagraph"/>
+        <w:jc w:val="center"/>
+      </w:pPr>
+    </w:p>
+    <w:p>
+      <w:pPr>
+        <w:pStyle w:val="ListParagraph"/>
+      </w:pPr>
+      <w:r>
+        <w:t>Overview</w:t>
+      </w:r>
+    </w:p>
+    <w:p>
+      <w:pPr>
+        <w:pStyle w:val="ListParagraph"/>
+        <w:numPr>
+          <w:ilvl w:val="0"/>
+          <w:numId w:val="2"/>
+        </w:numPr>
+      </w:pPr>
+      <w:r>
+        <w:t xml:space="preserve">Login/signup/Forgot password _ Chathurya </w:t>
+      </w:r>
+    </w:p>
+    <w:p>
+      <w:pPr>
+        <w:pStyle w:val="ListParagraph"/>
+        <w:numPr>
+          <w:ilvl w:val="0"/>
+          <w:numId w:val="2"/>
+        </w:numPr>
+      </w:pPr>
+      <w:r>
+        <w:t>New book/return book/About _ nethmi</w:t>
+      </w:r>
+    </w:p>
+    <w:p>
+      <w:pPr>
+        <w:pStyle w:val="ListParagraph"/>
+        <w:numPr>
+          <w:ilvl w:val="0"/>
+          <w:numId w:val="2"/>
+        </w:numPr>
+      </w:pPr>
+      <w:r>
+        <w:t xml:space="preserve">New Member/issue book _ </w:t>
+      </w:r>
+      <w:proofErr w:type="spellStart"/>
+      <w:r>
+        <w:t>Sachini</w:t>
+      </w:r>
+      <w:proofErr w:type="spellEnd"/>
+      <w:r>
+        <w:t xml:space="preserve"> </w:t>
       </w:r>
     </w:p>
     <w:sectPr>
@@ -373,6 +851,95 @@
 <file path=word/numbering.xml><?xml version="1.0" encoding="utf-8"?>
 <w:numbering xmlns:wpc="http://schemas.microsoft.com/office/word/2010/wordprocessingCanvas" xmlns:cx="http://schemas.microsoft.com/office/drawing/2014/chartex" xmlns:cx1="http://schemas.microsoft.com/office/drawing/2015/9/8/chartex" xmlns:cx2="http://schemas.microsoft.com/office/drawing/2015/10/21/chartex" xmlns:cx3="http://schemas.microsoft.com/office/drawing/2016/5/9/chartex" xmlns:cx4="http://schemas.microsoft.com/office/drawing/2016/5/10/chartex" xmlns:cx5="http://schemas.microsoft.com/office/drawing/2016/5/11/chartex" xmlns:cx6="http://schemas.microsoft.com/office/drawing/2016/5/12/chartex" xmlns:cx7="http://schemas.microsoft.com/office/drawing/2016/5/13/chartex" xmlns:cx8="http://schemas.microsoft.com/office/drawing/2016/5/14/chartex" xmlns:mc="http://schemas.openxmlformats.org/markup-compatibility/2006" xmlns:aink="http://schemas.microsoft.com/office/drawing/2016/ink" xmlns:am3d="http://schemas.microsoft.com/office/drawing/2017/model3d" xmlns:o="urn:schemas-microsoft-com:office:office" xmlns:oel="http://schemas.microsoft.com/office/2019/extlst" xmlns:r="http://schemas.openxmlformats.org/officeDocument/2006/relationships" xmlns:m="http://schemas.openxmlformats.org/officeDocument/2006/math" xmlns:v="urn:schemas-microsoft-com:vml" xmlns:wp14="http://schemas.microsoft.com/office/word/2010/wordprocessingDrawing" xmlns:wp="http://schemas.openxmlformats.org/drawingml/2006/wordprocessingDrawing" xmlns:w10="urn:schemas-microsoft-com:office:word" xmlns:w="http://schemas.openxmlformats.org/wordprocessingml/2006/main" xmlns:w14="http://schemas.microsoft.com/office/word/2010/wordml" xmlns:w15="http://schemas.microsoft.com/office/word/2012/wordml" xmlns:w16cex="http://schemas.microsoft.com/office/word/2018/wordml/cex" xmlns:w16cid="http://schemas.microsoft.com/office/word/2016/wordml/cid" xmlns:w16="http://schemas.microsoft.com/office/word/2018/wordml" xmlns:w16du="http://schemas.microsoft.com/office/word/2023/wordml/word16du" xmlns:w16sdtdh="http://schemas.microsoft.com/office/word/2020/wordml/sdtdatahash" xmlns:w16se="http://schemas.microsoft.com/office/word/2015/wordml/symex" xmlns:wpg="http://schemas.microsoft.com/office/word/2010/wordprocessingGroup" xmlns:wpi="http://schemas.microsoft.com/office/word/2010/wordprocessingInk" xmlns:wne="http://schemas.microsoft.com/office/word/2006/wordml" xmlns:wps="http://schemas.microsoft.com/office/word/2010/wordprocessingShape" mc:Ignorable="w14 w15 w16se w16cid w16 w16cex w16sdtdh w16du wp14">
   <w:abstractNum w:abstractNumId="0" w15:restartNumberingAfterBreak="0">
+    <w:nsid w:val="1EEC7ED3"/>
+    <w:multiLevelType w:val="hybridMultilevel"/>
+    <w:tmpl w:val="80A26178"/>
+    <w:lvl w:ilvl="0" w:tplc="40348576">
+      <w:start w:val="1"/>
+      <w:numFmt w:val="decimal"/>
+      <w:lvlText w:val="%1."/>
+      <w:lvlJc w:val="left"/>
+      <w:pPr>
+        <w:ind w:left="1080" w:hanging="360"/>
+      </w:pPr>
+      <w:rPr>
+        <w:rFonts w:hint="default"/>
+      </w:rPr>
+    </w:lvl>
+    <w:lvl w:ilvl="1" w:tplc="04090019" w:tentative="1">
+      <w:start w:val="1"/>
+      <w:numFmt w:val="lowerLetter"/>
+      <w:lvlText w:val="%2."/>
+      <w:lvlJc w:val="left"/>
+      <w:pPr>
+        <w:ind w:left="1800" w:hanging="360"/>
+      </w:pPr>
+    </w:lvl>
+    <w:lvl w:ilvl="2" w:tplc="0409001B" w:tentative="1">
+      <w:start w:val="1"/>
+      <w:numFmt w:val="lowerRoman"/>
+      <w:lvlText w:val="%3."/>
+      <w:lvlJc w:val="right"/>
+      <w:pPr>
+        <w:ind w:left="2520" w:hanging="180"/>
+      </w:pPr>
+    </w:lvl>
+    <w:lvl w:ilvl="3" w:tplc="0409000F" w:tentative="1">
+      <w:start w:val="1"/>
+      <w:numFmt w:val="decimal"/>
+      <w:lvlText w:val="%4."/>
+      <w:lvlJc w:val="left"/>
+      <w:pPr>
+        <w:ind w:left="3240" w:hanging="360"/>
+      </w:pPr>
+    </w:lvl>
+    <w:lvl w:ilvl="4" w:tplc="04090019" w:tentative="1">
+      <w:start w:val="1"/>
+      <w:numFmt w:val="lowerLetter"/>
+      <w:lvlText w:val="%5."/>
+      <w:lvlJc w:val="left"/>
+      <w:pPr>
+        <w:ind w:left="3960" w:hanging="360"/>
+      </w:pPr>
+    </w:lvl>
+    <w:lvl w:ilvl="5" w:tplc="0409001B" w:tentative="1">
+      <w:start w:val="1"/>
+      <w:numFmt w:val="lowerRoman"/>
+      <w:lvlText w:val="%6."/>
+      <w:lvlJc w:val="right"/>
+      <w:pPr>
+        <w:ind w:left="4680" w:hanging="180"/>
+      </w:pPr>
+    </w:lvl>
+    <w:lvl w:ilvl="6" w:tplc="0409000F" w:tentative="1">
+      <w:start w:val="1"/>
+      <w:numFmt w:val="decimal"/>
+      <w:lvlText w:val="%7."/>
+      <w:lvlJc w:val="left"/>
+      <w:pPr>
+        <w:ind w:left="5400" w:hanging="360"/>
+      </w:pPr>
+    </w:lvl>
+    <w:lvl w:ilvl="7" w:tplc="04090019" w:tentative="1">
+      <w:start w:val="1"/>
+      <w:numFmt w:val="lowerLetter"/>
+      <w:lvlText w:val="%8."/>
+      <w:lvlJc w:val="left"/>
+      <w:pPr>
+        <w:ind w:left="6120" w:hanging="360"/>
+      </w:pPr>
+    </w:lvl>
+    <w:lvl w:ilvl="8" w:tplc="0409001B" w:tentative="1">
+      <w:start w:val="1"/>
+      <w:numFmt w:val="lowerRoman"/>
+      <w:lvlText w:val="%9."/>
+      <w:lvlJc w:val="right"/>
+      <w:pPr>
+        <w:ind w:left="6840" w:hanging="180"/>
+      </w:pPr>
+    </w:lvl>
+  </w:abstractNum>
+  <w:abstractNum w:abstractNumId="1" w15:restartNumberingAfterBreak="0">
     <w:nsid w:val="78C4451C"/>
     <w:multiLevelType w:val="multilevel"/>
     <w:tmpl w:val="D88E3DB2"/>
@@ -494,6 +1061,9 @@
     </w:lvl>
   </w:abstractNum>
   <w:num w:numId="1" w16cid:durableId="293096439">
+    <w:abstractNumId w:val="1"/>
+  </w:num>
+  <w:num w:numId="2" w16cid:durableId="595140426">
     <w:abstractNumId w:val="0"/>
   </w:num>
 </w:numbering>

</xml_diff>